<commit_message>
Diskussionsfragen bei Stand der Arbeit Firmware eingebaut
</commit_message>
<xml_diff>
--- a/Protokoll_Sitzung_17.03.2016.docx
+++ b/Protokoll_Sitzung_17.03.2016.docx
@@ -1,6 +1,6 @@
 
 <file path=word/document.xml><?xml version="1.0" encoding="utf-8"?>
-<w:document xmlns:wpc="http://schemas.microsoft.com/office/word/2010/wordprocessingCanvas" xmlns:cx="http://schemas.microsoft.com/office/drawing/2014/chartex" xmlns:cx1="http://schemas.microsoft.com/office/drawing/2015/9/8/chartex" xmlns:cx2="http://schemas.microsoft.com/office/drawing/2015/10/21/chartex" xmlns:mc="http://schemas.openxmlformats.org/markup-compatibility/2006" xmlns:o="urn:schemas-microsoft-com:office:office" xmlns:r="http://schemas.openxmlformats.org/officeDocument/2006/relationships" xmlns:m="http://schemas.openxmlformats.org/officeDocument/2006/math" xmlns:v="urn:schemas-microsoft-com:vml" xmlns:wp14="http://schemas.microsoft.com/office/word/2010/wordprocessingDrawing" xmlns:wp="http://schemas.openxmlformats.org/drawingml/2006/wordprocessingDrawing" xmlns:w10="urn:schemas-microsoft-com:office:word" xmlns:w="http://schemas.openxmlformats.org/wordprocessingml/2006/main" xmlns:w14="http://schemas.microsoft.com/office/word/2010/wordml" xmlns:w15="http://schemas.microsoft.com/office/word/2012/wordml" xmlns:w16se="http://schemas.microsoft.com/office/word/2015/wordml/symex" xmlns:wpg="http://schemas.microsoft.com/office/word/2010/wordprocessingGroup" xmlns:wpi="http://schemas.microsoft.com/office/word/2010/wordprocessingInk" xmlns:wne="http://schemas.microsoft.com/office/word/2006/wordml" xmlns:wps="http://schemas.microsoft.com/office/word/2010/wordprocessingShape" mc:Ignorable="w14 w15 w16se wp14">
+<w:document xmlns:wpc="http://schemas.microsoft.com/office/word/2010/wordprocessingCanvas" xmlns:mc="http://schemas.openxmlformats.org/markup-compatibility/2006" xmlns:o="urn:schemas-microsoft-com:office:office" xmlns:r="http://schemas.openxmlformats.org/officeDocument/2006/relationships" xmlns:m="http://schemas.openxmlformats.org/officeDocument/2006/math" xmlns:v="urn:schemas-microsoft-com:vml" xmlns:wp14="http://schemas.microsoft.com/office/word/2010/wordprocessingDrawing" xmlns:wp="http://schemas.openxmlformats.org/drawingml/2006/wordprocessingDrawing" xmlns:w10="urn:schemas-microsoft-com:office:word" xmlns:w="http://schemas.openxmlformats.org/wordprocessingml/2006/main" xmlns:w14="http://schemas.microsoft.com/office/word/2010/wordml" xmlns:w15="http://schemas.microsoft.com/office/word/2012/wordml" xmlns:wpg="http://schemas.microsoft.com/office/word/2010/wordprocessingGroup" xmlns:wpi="http://schemas.microsoft.com/office/word/2010/wordprocessingInk" xmlns:wne="http://schemas.microsoft.com/office/word/2006/wordml" xmlns:wps="http://schemas.microsoft.com/office/word/2010/wordprocessingShape" mc:Ignorable="w14 w15 wp14">
   <w:body>
     <w:p>
       <w:pPr>
@@ -57,8 +57,16 @@
         <w:rPr>
           <w:rFonts w:cs="Arial"/>
         </w:rPr>
-        <w:t>1. Meilenstein: Layoutreview</w:t>
+        <w:t xml:space="preserve">1. Meilenstein: </w:t>
       </w:r>
+      <w:proofErr w:type="spellStart"/>
+      <w:r>
+        <w:rPr>
+          <w:rFonts w:cs="Arial"/>
+        </w:rPr>
+        <w:t>Layoutreview</w:t>
+      </w:r>
+      <w:proofErr w:type="spellEnd"/>
     </w:p>
     <w:p>
       <w:pPr>
@@ -85,12 +93,14 @@
         </w:rPr>
         <w:tab/>
       </w:r>
+      <w:proofErr w:type="spellStart"/>
       <w:r>
         <w:rPr>
           <w:rFonts w:cs="Arial"/>
         </w:rPr>
         <w:t>InES</w:t>
       </w:r>
+      <w:proofErr w:type="spellEnd"/>
     </w:p>
     <w:p>
       <w:pPr>
@@ -164,8 +174,16 @@
         <w:rPr>
           <w:rFonts w:cs="Arial"/>
         </w:rPr>
-        <w:t>Prof. Dr. Marcel Meli</w:t>
+        <w:t xml:space="preserve">Prof. Dr. Marcel </w:t>
       </w:r>
+      <w:proofErr w:type="spellStart"/>
+      <w:r>
+        <w:rPr>
+          <w:rFonts w:cs="Arial"/>
+        </w:rPr>
+        <w:t>Meli</w:t>
+      </w:r>
+      <w:proofErr w:type="spellEnd"/>
       <w:r>
         <w:rPr>
           <w:rFonts w:cs="Arial"/>
@@ -178,12 +196,14 @@
         </w:rPr>
         <w:tab/>
       </w:r>
+      <w:proofErr w:type="spellStart"/>
       <w:r>
         <w:rPr>
           <w:rFonts w:cs="Arial"/>
         </w:rPr>
         <w:t>InES</w:t>
       </w:r>
+      <w:proofErr w:type="spellEnd"/>
       <w:r>
         <w:rPr>
           <w:rFonts w:cs="Arial"/>
@@ -210,9 +230,11 @@
       <w:r>
         <w:tab/>
       </w:r>
+      <w:proofErr w:type="spellStart"/>
       <w:r>
         <w:t>InES</w:t>
       </w:r>
+      <w:proofErr w:type="spellEnd"/>
       <w:r>
         <w:tab/>
       </w:r>
@@ -239,9 +261,11 @@
       <w:r>
         <w:tab/>
       </w:r>
+      <w:proofErr w:type="spellStart"/>
       <w:r>
         <w:t>InES</w:t>
       </w:r>
+      <w:proofErr w:type="spellEnd"/>
       <w:r>
         <w:tab/>
       </w:r>
@@ -789,6 +813,7 @@
                 <w:lang w:val="de-CH"/>
               </w:rPr>
             </w:pPr>
+            <w:proofErr w:type="spellStart"/>
             <w:r>
               <w:rPr>
                 <w:b w:val="0"/>
@@ -796,6 +821,7 @@
               </w:rPr>
               <w:t>bachlkat</w:t>
             </w:r>
+            <w:proofErr w:type="spellEnd"/>
           </w:p>
         </w:tc>
         <w:tc>
@@ -966,7 +992,19 @@
               <w:rPr>
                 <w:sz w:val="20"/>
               </w:rPr>
-              <w:t>erster Entwurf fertiggestellt, an Dario versandt für Review</w:t>
+              <w:t xml:space="preserve">erster Entwurf fertiggestellt, </w:t>
+            </w:r>
+            <w:r>
+              <w:rPr>
+                <w:sz w:val="20"/>
+              </w:rPr>
+              <w:br/>
+            </w:r>
+            <w:r>
+              <w:rPr>
+                <w:sz w:val="20"/>
+              </w:rPr>
+              <w:t>an Dario versandt für Review</w:t>
             </w:r>
           </w:p>
           <w:p>
@@ -1013,12 +1051,14 @@
                 <w:sz w:val="20"/>
               </w:rPr>
             </w:pPr>
+            <w:proofErr w:type="spellStart"/>
             <w:r>
               <w:rPr>
                 <w:sz w:val="20"/>
               </w:rPr>
               <w:t>Koenigma</w:t>
             </w:r>
+            <w:proofErr w:type="spellEnd"/>
           </w:p>
           <w:p>
             <w:pPr>
@@ -1103,7 +1143,91 @@
               <w:rPr>
                 <w:sz w:val="20"/>
               </w:rPr>
-              <w:t>Die IO’s wurden auf Interruptfähigkeit überprüft, alle genutzten IO’s sind interruptfähig</w:t>
+              <w:t>GPIO</w:t>
+            </w:r>
+            <w:r>
+              <w:rPr>
+                <w:sz w:val="20"/>
+              </w:rPr>
+              <w:t xml:space="preserve"> </w:t>
+            </w:r>
+            <w:r>
+              <w:rPr>
+                <w:sz w:val="20"/>
+              </w:rPr>
+              <w:t>sind</w:t>
+            </w:r>
+            <w:r>
+              <w:rPr>
+                <w:sz w:val="20"/>
+              </w:rPr>
+              <w:t xml:space="preserve"> a</w:t>
+            </w:r>
+            <w:r>
+              <w:rPr>
+                <w:sz w:val="20"/>
+              </w:rPr>
+              <w:t xml:space="preserve">uf </w:t>
+            </w:r>
+            <w:proofErr w:type="spellStart"/>
+            <w:r>
+              <w:rPr>
+                <w:sz w:val="20"/>
+              </w:rPr>
+              <w:t>Interruptfähigkeit</w:t>
+            </w:r>
+            <w:proofErr w:type="spellEnd"/>
+            <w:r>
+              <w:rPr>
+                <w:sz w:val="20"/>
+              </w:rPr>
+              <w:t xml:space="preserve"> überprüft.</w:t>
+            </w:r>
+            <w:r>
+              <w:rPr>
+                <w:sz w:val="20"/>
+              </w:rPr>
+              <w:t xml:space="preserve"> </w:t>
+            </w:r>
+            <w:r>
+              <w:rPr>
+                <w:sz w:val="20"/>
+              </w:rPr>
+              <w:t>A</w:t>
+            </w:r>
+            <w:r>
+              <w:rPr>
+                <w:sz w:val="20"/>
+              </w:rPr>
+              <w:t xml:space="preserve">lle genutzten </w:t>
+            </w:r>
+            <w:proofErr w:type="spellStart"/>
+            <w:r>
+              <w:rPr>
+                <w:sz w:val="20"/>
+              </w:rPr>
+              <w:t>IO’s</w:t>
+            </w:r>
+            <w:proofErr w:type="spellEnd"/>
+            <w:r>
+              <w:rPr>
+                <w:sz w:val="20"/>
+              </w:rPr>
+              <w:t xml:space="preserve"> sind </w:t>
+            </w:r>
+            <w:proofErr w:type="spellStart"/>
+            <w:r>
+              <w:rPr>
+                <w:sz w:val="20"/>
+              </w:rPr>
+              <w:t>interruptfähig</w:t>
+            </w:r>
+            <w:proofErr w:type="spellEnd"/>
+            <w:r>
+              <w:rPr>
+                <w:sz w:val="20"/>
+              </w:rPr>
+              <w:t>.</w:t>
             </w:r>
           </w:p>
           <w:p>
@@ -1121,7 +1245,41 @@
               <w:rPr>
                 <w:sz w:val="20"/>
               </w:rPr>
-              <w:t>Interne Verknüpfung von GPIO’s auf board.h konfiguriert</w:t>
+              <w:t xml:space="preserve">Interne Verknüpfung von </w:t>
+            </w:r>
+            <w:proofErr w:type="spellStart"/>
+            <w:r>
+              <w:rPr>
+                <w:sz w:val="20"/>
+              </w:rPr>
+              <w:t>GPIO’s</w:t>
+            </w:r>
+            <w:proofErr w:type="spellEnd"/>
+            <w:r>
+              <w:rPr>
+                <w:sz w:val="20"/>
+              </w:rPr>
+              <w:t xml:space="preserve"> auf </w:t>
+            </w:r>
+            <w:proofErr w:type="spellStart"/>
+            <w:r>
+              <w:rPr>
+                <w:sz w:val="20"/>
+              </w:rPr>
+              <w:t>board.h</w:t>
+            </w:r>
+            <w:proofErr w:type="spellEnd"/>
+            <w:r>
+              <w:rPr>
+                <w:sz w:val="20"/>
+              </w:rPr>
+              <w:t xml:space="preserve"> konfiguriert</w:t>
+            </w:r>
+            <w:r>
+              <w:rPr>
+                <w:sz w:val="20"/>
+              </w:rPr>
+              <w:t>.</w:t>
             </w:r>
           </w:p>
           <w:p>
@@ -1139,7 +1297,140 @@
               <w:rPr>
                 <w:sz w:val="20"/>
               </w:rPr>
-              <w:t xml:space="preserve">Energieverbrauch von Chip Init wurde ausgemessen </w:t>
+              <w:t>Energiemanagement-Konzept</w:t>
+            </w:r>
+            <w:r>
+              <w:rPr>
+                <w:sz w:val="20"/>
+              </w:rPr>
+              <w:t xml:space="preserve"> </w:t>
+            </w:r>
+            <w:r>
+              <w:rPr>
+                <w:sz w:val="20"/>
+              </w:rPr>
+              <w:br/>
+            </w:r>
+            <w:r>
+              <w:rPr>
+                <w:sz w:val="20"/>
+              </w:rPr>
+              <w:t xml:space="preserve">- </w:t>
+            </w:r>
+            <w:r>
+              <w:rPr>
+                <w:sz w:val="20"/>
+              </w:rPr>
+              <w:t xml:space="preserve">STS </w:t>
+            </w:r>
+            <w:r>
+              <w:rPr>
+                <w:sz w:val="20"/>
+              </w:rPr>
+              <w:t>speist</w:t>
+            </w:r>
+            <w:r>
+              <w:rPr>
+                <w:sz w:val="20"/>
+              </w:rPr>
+              <w:t xml:space="preserve"> Chip </w:t>
+            </w:r>
+            <w:proofErr w:type="spellStart"/>
+            <w:r>
+              <w:rPr>
+                <w:sz w:val="20"/>
+              </w:rPr>
+              <w:t>Init</w:t>
+            </w:r>
+            <w:proofErr w:type="spellEnd"/>
+            <w:r>
+              <w:rPr>
+                <w:sz w:val="20"/>
+              </w:rPr>
+              <w:t xml:space="preserve">: Grundkonfiguration, M3 ist in </w:t>
+            </w:r>
+            <w:proofErr w:type="spellStart"/>
+            <w:r>
+              <w:rPr>
+                <w:sz w:val="20"/>
+              </w:rPr>
+              <w:t>active</w:t>
+            </w:r>
+            <w:proofErr w:type="spellEnd"/>
+            <w:r>
+              <w:rPr>
+                <w:sz w:val="20"/>
+              </w:rPr>
+              <w:t xml:space="preserve"> </w:t>
+            </w:r>
+            <w:proofErr w:type="spellStart"/>
+            <w:r>
+              <w:rPr>
+                <w:sz w:val="20"/>
+              </w:rPr>
+              <w:t>mode</w:t>
+            </w:r>
+            <w:proofErr w:type="spellEnd"/>
+            <w:r>
+              <w:rPr>
+                <w:sz w:val="20"/>
+              </w:rPr>
+              <w:t xml:space="preserve">, </w:t>
+            </w:r>
+            <w:r>
+              <w:rPr>
+                <w:sz w:val="20"/>
+              </w:rPr>
+              <w:br/>
+              <w:t xml:space="preserve">  BAT_LOW = 1</w:t>
+            </w:r>
+            <w:r>
+              <w:rPr>
+                <w:sz w:val="20"/>
+              </w:rPr>
+              <w:br/>
+              <w:t xml:space="preserve">- VSUP bleibt konstant erhalten, M3 geht in </w:t>
+            </w:r>
+            <w:proofErr w:type="spellStart"/>
+            <w:r>
+              <w:rPr>
+                <w:sz w:val="20"/>
+              </w:rPr>
+              <w:t>standby</w:t>
+            </w:r>
+            <w:proofErr w:type="spellEnd"/>
+            <w:r>
+              <w:rPr>
+                <w:sz w:val="20"/>
+              </w:rPr>
+              <w:t xml:space="preserve"> </w:t>
+            </w:r>
+            <w:proofErr w:type="spellStart"/>
+            <w:r>
+              <w:rPr>
+                <w:sz w:val="20"/>
+              </w:rPr>
+              <w:t>mode</w:t>
+            </w:r>
+            <w:proofErr w:type="spellEnd"/>
+            <w:r>
+              <w:rPr>
+                <w:sz w:val="20"/>
+              </w:rPr>
+              <w:br/>
+              <w:t xml:space="preserve">- Warten bis </w:t>
+            </w:r>
+            <w:r>
+              <w:rPr>
+                <w:sz w:val="20"/>
+              </w:rPr>
+              <w:t>BAT_LOW = 0</w:t>
+            </w:r>
+            <w:r>
+              <w:rPr>
+                <w:sz w:val="20"/>
+              </w:rPr>
+              <w:t xml:space="preserve"> </w:t>
             </w:r>
             <w:r>
               <w:rPr>
@@ -1151,20 +1442,130 @@
               <w:rPr>
                 <w:sz w:val="20"/>
               </w:rPr>
-              <w:t xml:space="preserve"> 130 </w:t>
-            </w:r>
-            <w:r>
-              <w:rPr>
-                <w:rFonts w:cs="Arial"/>
-                <w:sz w:val="20"/>
-              </w:rPr>
-              <w:t>µ</w:t>
-            </w:r>
-            <w:r>
-              <w:rPr>
-                <w:sz w:val="20"/>
-              </w:rPr>
-              <w:t>J</w:t>
+              <w:t xml:space="preserve"> </w:t>
+            </w:r>
+            <w:r>
+              <w:rPr>
+                <w:sz w:val="20"/>
+              </w:rPr>
+              <w:t xml:space="preserve"> </w:t>
+            </w:r>
+            <w:r>
+              <w:rPr>
+                <w:sz w:val="20"/>
+              </w:rPr>
+              <w:t>LTS und STS sind parallel</w:t>
+            </w:r>
+            <w:r>
+              <w:rPr>
+                <w:sz w:val="20"/>
+              </w:rPr>
+              <w:t>,</w:t>
+            </w:r>
+            <w:r>
+              <w:rPr>
+                <w:sz w:val="20"/>
+              </w:rPr>
+              <w:br/>
+              <w:t xml:space="preserve"> </w:t>
+            </w:r>
+            <w:r>
+              <w:rPr>
+                <w:sz w:val="20"/>
+              </w:rPr>
+              <w:t xml:space="preserve"> </w:t>
+            </w:r>
+            <w:r>
+              <w:rPr>
+                <w:sz w:val="20"/>
+              </w:rPr>
+              <w:t>Genug</w:t>
+            </w:r>
+            <w:r>
+              <w:rPr>
+                <w:sz w:val="20"/>
+              </w:rPr>
+              <w:t xml:space="preserve"> Energie zum Senden</w:t>
+            </w:r>
+            <w:r>
+              <w:rPr>
+                <w:sz w:val="20"/>
+              </w:rPr>
+              <w:t>,</w:t>
+            </w:r>
+            <w:r>
+              <w:rPr>
+                <w:sz w:val="20"/>
+              </w:rPr>
+              <w:br/>
+              <w:t xml:space="preserve">- Nach Senden in Standby </w:t>
+            </w:r>
+            <w:proofErr w:type="spellStart"/>
+            <w:r>
+              <w:rPr>
+                <w:sz w:val="20"/>
+              </w:rPr>
+              <w:t>mode</w:t>
+            </w:r>
+            <w:proofErr w:type="spellEnd"/>
+            <w:r>
+              <w:rPr>
+                <w:sz w:val="20"/>
+              </w:rPr>
+              <w:br/>
+              <w:t>- Einstellen der Sendefrequenz aufgrund der Spannung an LTS</w:t>
+            </w:r>
+            <w:r>
+              <w:rPr>
+                <w:sz w:val="20"/>
+              </w:rPr>
+              <w:br/>
+              <w:t>- W</w:t>
+            </w:r>
+            <w:r>
+              <w:rPr>
+                <w:sz w:val="20"/>
+              </w:rPr>
+              <w:t xml:space="preserve">enn BAT_LOW = 1 </w:t>
+            </w:r>
+            <w:r>
+              <w:rPr>
+                <w:sz w:val="20"/>
+              </w:rPr>
+              <w:sym w:font="Wingdings" w:char="F0E0"/>
+            </w:r>
+            <w:r>
+              <w:rPr>
+                <w:sz w:val="20"/>
+              </w:rPr>
+              <w:t xml:space="preserve"> Sendepause, </w:t>
+            </w:r>
+            <w:r>
+              <w:rPr>
+                <w:sz w:val="20"/>
+              </w:rPr>
+              <w:br/>
+              <w:t xml:space="preserve">   </w:t>
+            </w:r>
+            <w:r>
+              <w:rPr>
+                <w:sz w:val="20"/>
+              </w:rPr>
+              <w:t xml:space="preserve">weil STS und LTS </w:t>
+            </w:r>
+            <w:proofErr w:type="spellStart"/>
+            <w:r>
+              <w:rPr>
+                <w:sz w:val="20"/>
+              </w:rPr>
+              <w:t>disconnected</w:t>
+            </w:r>
+            <w:proofErr w:type="spellEnd"/>
+            <w:r>
+              <w:rPr>
+                <w:sz w:val="20"/>
+              </w:rPr>
+              <w:t xml:space="preserve"> sind</w:t>
             </w:r>
           </w:p>
           <w:p>
@@ -1182,88 +1583,46 @@
               <w:rPr>
                 <w:sz w:val="20"/>
               </w:rPr>
-              <w:t xml:space="preserve">Konzept: </w:t>
-            </w:r>
-            <w:r>
-              <w:rPr>
-                <w:sz w:val="20"/>
-              </w:rPr>
-              <w:br/>
-            </w:r>
-            <w:r>
-              <w:rPr>
-                <w:sz w:val="20"/>
-              </w:rPr>
-              <w:t>STS muss genug Energie für Chip Init</w:t>
-            </w:r>
-            <w:r>
-              <w:rPr>
-                <w:sz w:val="20"/>
-              </w:rPr>
-              <w:br/>
-              <w:t>Chip im Standby bis BAT_LOW = 0</w:t>
-            </w:r>
-            <w:r>
-              <w:rPr>
-                <w:sz w:val="20"/>
-              </w:rPr>
-              <w:br/>
-            </w:r>
-            <w:r>
-              <w:rPr>
-                <w:sz w:val="20"/>
-              </w:rPr>
-              <w:t xml:space="preserve">BAT_LOW = 0 </w:t>
-            </w:r>
-            <w:r>
-              <w:rPr>
-                <w:sz w:val="20"/>
-              </w:rPr>
-              <w:sym w:font="Wingdings" w:char="F0E0"/>
-            </w:r>
-            <w:r>
-              <w:rPr>
-                <w:sz w:val="20"/>
-              </w:rPr>
-              <w:t xml:space="preserve"> LTS und STS sind parallel </w:t>
-            </w:r>
-            <w:r>
-              <w:rPr>
-                <w:sz w:val="20"/>
-              </w:rPr>
-              <w:sym w:font="Wingdings" w:char="F0E0"/>
-            </w:r>
-            <w:r>
-              <w:rPr>
-                <w:sz w:val="20"/>
-              </w:rPr>
-              <w:t xml:space="preserve"> genug Energie zum Senden</w:t>
-            </w:r>
-            <w:r>
-              <w:rPr>
-                <w:sz w:val="20"/>
-              </w:rPr>
-              <w:br/>
-              <w:t>Anhand von der Spannung an LTS wird Sendefrequenz eingestellt</w:t>
-            </w:r>
-            <w:r>
-              <w:rPr>
-                <w:sz w:val="20"/>
-              </w:rPr>
-              <w:br/>
-              <w:t xml:space="preserve">wenn BAT_LOW = 1 </w:t>
-            </w:r>
-            <w:r>
-              <w:rPr>
-                <w:sz w:val="20"/>
-              </w:rPr>
-              <w:sym w:font="Wingdings" w:char="F0E0"/>
-            </w:r>
-            <w:r>
-              <w:rPr>
-                <w:sz w:val="20"/>
-              </w:rPr>
-              <w:t xml:space="preserve"> Sendepause, weil STS und LTS disconnected</w:t>
+              <w:t xml:space="preserve">Energieverbrauch von Chip </w:t>
+            </w:r>
+            <w:proofErr w:type="spellStart"/>
+            <w:r>
+              <w:rPr>
+                <w:sz w:val="20"/>
+              </w:rPr>
+              <w:t>Init</w:t>
+            </w:r>
+            <w:proofErr w:type="spellEnd"/>
+            <w:r>
+              <w:rPr>
+                <w:sz w:val="20"/>
+              </w:rPr>
+              <w:t xml:space="preserve"> </w:t>
+            </w:r>
+            <w:r>
+              <w:rPr>
+                <w:sz w:val="20"/>
+              </w:rPr>
+              <w:t>ausgemessen:</w:t>
+            </w:r>
+            <w:r>
+              <w:rPr>
+                <w:sz w:val="20"/>
+              </w:rPr>
+              <w:t xml:space="preserve"> 130 </w:t>
+            </w:r>
+            <w:r>
+              <w:rPr>
+                <w:rFonts w:cs="Arial"/>
+                <w:sz w:val="20"/>
+              </w:rPr>
+              <w:t>µ</w:t>
+            </w:r>
+            <w:r>
+              <w:rPr>
+                <w:sz w:val="20"/>
+              </w:rPr>
+              <w:t>J</w:t>
             </w:r>
           </w:p>
           <w:p>
@@ -1278,6 +1637,66 @@
                 <w:sz w:val="20"/>
               </w:rPr>
             </w:pPr>
+            <w:r>
+              <w:rPr>
+                <w:sz w:val="20"/>
+                <w:u w:val="single"/>
+              </w:rPr>
+              <w:t>Diskussion</w:t>
+            </w:r>
+            <w:r>
+              <w:rPr>
+                <w:sz w:val="20"/>
+              </w:rPr>
+              <w:t>:</w:t>
+            </w:r>
+          </w:p>
+          <w:p>
+            <w:pPr>
+              <w:pStyle w:val="T2-TitelP"/>
+              <w:numPr>
+                <w:ilvl w:val="0"/>
+                <w:numId w:val="0"/>
+              </w:numPr>
+              <w:ind w:left="567" w:hanging="567"/>
+              <w:rPr>
+                <w:sz w:val="20"/>
+              </w:rPr>
+            </w:pPr>
+            <w:r>
+              <w:rPr>
+                <w:sz w:val="20"/>
+              </w:rPr>
+              <w:t xml:space="preserve">Unterschied zwischen </w:t>
+            </w:r>
+            <w:proofErr w:type="spellStart"/>
+            <w:r>
+              <w:rPr>
+                <w:sz w:val="20"/>
+              </w:rPr>
+              <w:t>Board.h</w:t>
+            </w:r>
+            <w:proofErr w:type="spellEnd"/>
+            <w:r>
+              <w:rPr>
+                <w:sz w:val="20"/>
+              </w:rPr>
+              <w:t xml:space="preserve"> und </w:t>
+            </w:r>
+            <w:proofErr w:type="spellStart"/>
+            <w:r>
+              <w:rPr>
+                <w:sz w:val="20"/>
+              </w:rPr>
+              <w:t>gpio.h</w:t>
+            </w:r>
+            <w:proofErr w:type="spellEnd"/>
+            <w:r>
+              <w:rPr>
+                <w:sz w:val="20"/>
+              </w:rPr>
+              <w:t>.</w:t>
+            </w:r>
           </w:p>
         </w:tc>
         <w:tc>
@@ -1292,12 +1711,14 @@
                 <w:sz w:val="20"/>
               </w:rPr>
             </w:pPr>
+            <w:proofErr w:type="spellStart"/>
             <w:r>
               <w:rPr>
                 <w:sz w:val="20"/>
               </w:rPr>
               <w:t>Bachlkat</w:t>
             </w:r>
+            <w:proofErr w:type="spellEnd"/>
           </w:p>
         </w:tc>
         <w:tc>
@@ -1577,12 +1998,14 @@
                 <w:sz w:val="20"/>
               </w:rPr>
             </w:pPr>
+            <w:proofErr w:type="spellStart"/>
             <w:r>
               <w:rPr>
                 <w:sz w:val="20"/>
               </w:rPr>
               <w:t>Koenigma</w:t>
             </w:r>
+            <w:proofErr w:type="spellEnd"/>
           </w:p>
         </w:tc>
         <w:tc>
@@ -1651,7 +2074,33 @@
               <w:rPr>
                 <w:sz w:val="20"/>
               </w:rPr>
-              <w:t>Aus der Energieerzeugung bei 10 km/h + Enerverbrauch vom Sensortag (Chip Init + Senden) LTS und STS berechnen</w:t>
+              <w:t>Aus der Energieerzeugung bei 10 km/h + Ener</w:t>
+            </w:r>
+            <w:r>
+              <w:rPr>
+                <w:sz w:val="20"/>
+              </w:rPr>
+              <w:t>gie</w:t>
+            </w:r>
+            <w:r>
+              <w:rPr>
+                <w:sz w:val="20"/>
+              </w:rPr>
+              <w:t xml:space="preserve">verbrauch vom Sensortag (Chip </w:t>
+            </w:r>
+            <w:proofErr w:type="spellStart"/>
+            <w:r>
+              <w:rPr>
+                <w:sz w:val="20"/>
+              </w:rPr>
+              <w:t>Init</w:t>
+            </w:r>
+            <w:proofErr w:type="spellEnd"/>
+            <w:r>
+              <w:rPr>
+                <w:sz w:val="20"/>
+              </w:rPr>
+              <w:t xml:space="preserve"> + Senden) LTS und STS berechnen</w:t>
             </w:r>
           </w:p>
           <w:p>
@@ -1669,13 +2118,20 @@
               <w:rPr>
                 <w:sz w:val="20"/>
               </w:rPr>
-              <w:t>Ladezeiten bei der Inbetriebnahme ausmessen</w:t>
-            </w:r>
-            <w:r>
-              <w:rPr>
-                <w:sz w:val="20"/>
-              </w:rPr>
-              <w:t xml:space="preserve"> </w:t>
+              <w:lastRenderedPageBreak/>
+              <w:t xml:space="preserve">Ladezeiten </w:t>
+            </w:r>
+            <w:r>
+              <w:rPr>
+                <w:sz w:val="20"/>
+              </w:rPr>
+              <w:t xml:space="preserve">der Kondensatoren </w:t>
+            </w:r>
+            <w:r>
+              <w:rPr>
+                <w:sz w:val="20"/>
+              </w:rPr>
+              <w:t xml:space="preserve">bei der Inbetriebnahme ausmessen </w:t>
             </w:r>
           </w:p>
           <w:p>
@@ -1685,20 +2141,6 @@
                 <w:ilvl w:val="0"/>
                 <w:numId w:val="0"/>
               </w:numPr>
-              <w:ind w:left="567" w:hanging="567"/>
-              <w:rPr>
-                <w:sz w:val="20"/>
-              </w:rPr>
-            </w:pPr>
-          </w:p>
-          <w:p>
-            <w:pPr>
-              <w:pStyle w:val="T2-TitelP"/>
-              <w:numPr>
-                <w:ilvl w:val="0"/>
-                <w:numId w:val="0"/>
-              </w:numPr>
-              <w:ind w:left="567" w:hanging="567"/>
               <w:rPr>
                 <w:sz w:val="20"/>
               </w:rPr>
@@ -1717,12 +2159,15 @@
                 <w:sz w:val="20"/>
               </w:rPr>
             </w:pPr>
-            <w:r>
-              <w:rPr>
-                <w:sz w:val="20"/>
-              </w:rPr>
+            <w:proofErr w:type="spellStart"/>
+            <w:r>
+              <w:rPr>
+                <w:sz w:val="20"/>
+              </w:rPr>
+              <w:lastRenderedPageBreak/>
               <w:t>Bachlkat</w:t>
             </w:r>
+            <w:proofErr w:type="spellEnd"/>
           </w:p>
         </w:tc>
         <w:tc>
@@ -1772,7 +2217,6 @@
               <w:rPr>
                 <w:sz w:val="20"/>
               </w:rPr>
-              <w:lastRenderedPageBreak/>
               <w:t>Firmware-Entwicklung</w:t>
             </w:r>
           </w:p>
@@ -1788,13 +2232,31 @@
                 <w:lang w:val="fr-CH"/>
               </w:rPr>
             </w:pPr>
+            <w:proofErr w:type="spellStart"/>
             <w:r>
               <w:rPr>
                 <w:sz w:val="20"/>
                 <w:lang w:val="fr-CH"/>
               </w:rPr>
-              <w:t>Einlesen des BAT_LOW Signals</w:t>
-            </w:r>
+              <w:t>Einlesen</w:t>
+            </w:r>
+            <w:proofErr w:type="spellEnd"/>
+            <w:r>
+              <w:rPr>
+                <w:sz w:val="20"/>
+                <w:lang w:val="fr-CH"/>
+              </w:rPr>
+              <w:t xml:space="preserve"> des BAT_LOW </w:t>
+            </w:r>
+            <w:proofErr w:type="spellStart"/>
+            <w:r>
+              <w:rPr>
+                <w:sz w:val="20"/>
+                <w:lang w:val="fr-CH"/>
+              </w:rPr>
+              <w:t>Signals</w:t>
+            </w:r>
+            <w:proofErr w:type="spellEnd"/>
           </w:p>
           <w:p>
             <w:pPr>
@@ -1809,6 +2271,8 @@
                 <w:lang w:val="fr-CH"/>
               </w:rPr>
             </w:pPr>
+            <w:bookmarkStart w:id="0" w:name="_GoBack"/>
+            <w:bookmarkEnd w:id="0"/>
           </w:p>
         </w:tc>
         <w:tc>
@@ -1823,12 +2287,14 @@
                 <w:sz w:val="20"/>
               </w:rPr>
             </w:pPr>
+            <w:proofErr w:type="spellStart"/>
             <w:r>
               <w:rPr>
                 <w:sz w:val="20"/>
               </w:rPr>
               <w:t>Bachlkat</w:t>
             </w:r>
+            <w:proofErr w:type="spellEnd"/>
           </w:p>
         </w:tc>
         <w:tc>
@@ -2088,9 +2554,11 @@
                 <w:sz w:val="20"/>
               </w:rPr>
             </w:pPr>
+            <w:proofErr w:type="spellStart"/>
             <w:r>
               <w:t>Diversers</w:t>
             </w:r>
+            <w:proofErr w:type="spellEnd"/>
           </w:p>
         </w:tc>
         <w:tc>
@@ -2144,16 +2612,42 @@
               <w:rPr>
                 <w:b w:val="0"/>
               </w:rPr>
-              <w:t xml:space="preserve">Wir würden gerne den Lötplatz im InES benutzen, </w:t>
-            </w:r>
+              <w:t xml:space="preserve">Wir würden gerne den </w:t>
+            </w:r>
+            <w:proofErr w:type="spellStart"/>
             <w:r>
               <w:rPr>
                 <w:b w:val="0"/>
               </w:rPr>
+              <w:t>Lötplatz</w:t>
+            </w:r>
+            <w:proofErr w:type="spellEnd"/>
+            <w:r>
+              <w:rPr>
+                <w:b w:val="0"/>
+              </w:rPr>
+              <w:t xml:space="preserve"> im </w:t>
+            </w:r>
+            <w:proofErr w:type="spellStart"/>
+            <w:r>
+              <w:rPr>
+                <w:b w:val="0"/>
+              </w:rPr>
+              <w:t>InES</w:t>
+            </w:r>
+            <w:proofErr w:type="spellEnd"/>
+            <w:r>
+              <w:rPr>
+                <w:b w:val="0"/>
+              </w:rPr>
+              <w:t xml:space="preserve"> benutzen, </w:t>
+            </w:r>
+            <w:r>
+              <w:rPr>
+                <w:b w:val="0"/>
+              </w:rPr>
               <w:t>wegen sehr kleinen Bauteilen</w:t>
             </w:r>
-            <w:bookmarkStart w:id="0" w:name="_GoBack"/>
-            <w:bookmarkEnd w:id="0"/>
           </w:p>
         </w:tc>
         <w:tc>
@@ -2220,7 +2714,7 @@
 </file>
 
 <file path=word/endnotes.xml><?xml version="1.0" encoding="utf-8"?>
-<w:endnotes xmlns:wpc="http://schemas.microsoft.com/office/word/2010/wordprocessingCanvas" xmlns:cx="http://schemas.microsoft.com/office/drawing/2014/chartex" xmlns:cx1="http://schemas.microsoft.com/office/drawing/2015/9/8/chartex" xmlns:cx2="http://schemas.microsoft.com/office/drawing/2015/10/21/chartex" xmlns:mc="http://schemas.openxmlformats.org/markup-compatibility/2006" xmlns:o="urn:schemas-microsoft-com:office:office" xmlns:r="http://schemas.openxmlformats.org/officeDocument/2006/relationships" xmlns:m="http://schemas.openxmlformats.org/officeDocument/2006/math" xmlns:v="urn:schemas-microsoft-com:vml" xmlns:wp14="http://schemas.microsoft.com/office/word/2010/wordprocessingDrawing" xmlns:wp="http://schemas.openxmlformats.org/drawingml/2006/wordprocessingDrawing" xmlns:w10="urn:schemas-microsoft-com:office:word" xmlns:w="http://schemas.openxmlformats.org/wordprocessingml/2006/main" xmlns:w14="http://schemas.microsoft.com/office/word/2010/wordml" xmlns:w15="http://schemas.microsoft.com/office/word/2012/wordml" xmlns:w16se="http://schemas.microsoft.com/office/word/2015/wordml/symex" xmlns:wpg="http://schemas.microsoft.com/office/word/2010/wordprocessingGroup" xmlns:wpi="http://schemas.microsoft.com/office/word/2010/wordprocessingInk" xmlns:wne="http://schemas.microsoft.com/office/word/2006/wordml" xmlns:wps="http://schemas.microsoft.com/office/word/2010/wordprocessingShape" mc:Ignorable="w14 w15 w16se wp14">
+<w:endnotes xmlns:wpc="http://schemas.microsoft.com/office/word/2010/wordprocessingCanvas" xmlns:mc="http://schemas.openxmlformats.org/markup-compatibility/2006" xmlns:o="urn:schemas-microsoft-com:office:office" xmlns:r="http://schemas.openxmlformats.org/officeDocument/2006/relationships" xmlns:m="http://schemas.openxmlformats.org/officeDocument/2006/math" xmlns:v="urn:schemas-microsoft-com:vml" xmlns:wp14="http://schemas.microsoft.com/office/word/2010/wordprocessingDrawing" xmlns:wp="http://schemas.openxmlformats.org/drawingml/2006/wordprocessingDrawing" xmlns:w10="urn:schemas-microsoft-com:office:word" xmlns:w="http://schemas.openxmlformats.org/wordprocessingml/2006/main" xmlns:w14="http://schemas.microsoft.com/office/word/2010/wordml" xmlns:w15="http://schemas.microsoft.com/office/word/2012/wordml" xmlns:wpg="http://schemas.microsoft.com/office/word/2010/wordprocessingGroup" xmlns:wpi="http://schemas.microsoft.com/office/word/2010/wordprocessingInk" xmlns:wne="http://schemas.microsoft.com/office/word/2006/wordml" xmlns:wps="http://schemas.microsoft.com/office/word/2010/wordprocessingShape" mc:Ignorable="w14 w15 wp14">
   <w:endnote w:type="separator" w:id="-1">
     <w:p>
       <w:pPr>
@@ -2245,7 +2739,7 @@
 </file>
 
 <file path=word/footer1.xml><?xml version="1.0" encoding="utf-8"?>
-<w:ftr xmlns:wpc="http://schemas.microsoft.com/office/word/2010/wordprocessingCanvas" xmlns:cx="http://schemas.microsoft.com/office/drawing/2014/chartex" xmlns:cx1="http://schemas.microsoft.com/office/drawing/2015/9/8/chartex" xmlns:cx2="http://schemas.microsoft.com/office/drawing/2015/10/21/chartex" xmlns:mc="http://schemas.openxmlformats.org/markup-compatibility/2006" xmlns:o="urn:schemas-microsoft-com:office:office" xmlns:r="http://schemas.openxmlformats.org/officeDocument/2006/relationships" xmlns:m="http://schemas.openxmlformats.org/officeDocument/2006/math" xmlns:v="urn:schemas-microsoft-com:vml" xmlns:wp14="http://schemas.microsoft.com/office/word/2010/wordprocessingDrawing" xmlns:wp="http://schemas.openxmlformats.org/drawingml/2006/wordprocessingDrawing" xmlns:w10="urn:schemas-microsoft-com:office:word" xmlns:w="http://schemas.openxmlformats.org/wordprocessingml/2006/main" xmlns:w14="http://schemas.microsoft.com/office/word/2010/wordml" xmlns:w15="http://schemas.microsoft.com/office/word/2012/wordml" xmlns:w16se="http://schemas.microsoft.com/office/word/2015/wordml/symex" xmlns:wpg="http://schemas.microsoft.com/office/word/2010/wordprocessingGroup" xmlns:wpi="http://schemas.microsoft.com/office/word/2010/wordprocessingInk" xmlns:wne="http://schemas.microsoft.com/office/word/2006/wordml" xmlns:wps="http://schemas.microsoft.com/office/word/2010/wordprocessingShape" mc:Ignorable="w14 w15 w16se wp14">
+<w:ftr xmlns:wpc="http://schemas.microsoft.com/office/word/2010/wordprocessingCanvas" xmlns:mc="http://schemas.openxmlformats.org/markup-compatibility/2006" xmlns:o="urn:schemas-microsoft-com:office:office" xmlns:r="http://schemas.openxmlformats.org/officeDocument/2006/relationships" xmlns:m="http://schemas.openxmlformats.org/officeDocument/2006/math" xmlns:v="urn:schemas-microsoft-com:vml" xmlns:wp14="http://schemas.microsoft.com/office/word/2010/wordprocessingDrawing" xmlns:wp="http://schemas.openxmlformats.org/drawingml/2006/wordprocessingDrawing" xmlns:w10="urn:schemas-microsoft-com:office:word" xmlns:w="http://schemas.openxmlformats.org/wordprocessingml/2006/main" xmlns:w14="http://schemas.microsoft.com/office/word/2010/wordml" xmlns:w15="http://schemas.microsoft.com/office/word/2012/wordml" xmlns:wpg="http://schemas.microsoft.com/office/word/2010/wordprocessingGroup" xmlns:wpi="http://schemas.microsoft.com/office/word/2010/wordprocessingInk" xmlns:wne="http://schemas.microsoft.com/office/word/2006/wordml" xmlns:wps="http://schemas.microsoft.com/office/word/2010/wordprocessingShape" mc:Ignorable="w14 w15 wp14">
   <w:p>
     <w:pPr>
       <w:pStyle w:val="Fusszeilealle"/>
@@ -2295,7 +2789,7 @@
 </file>
 
 <file path=word/footer2.xml><?xml version="1.0" encoding="utf-8"?>
-<w:ftr xmlns:wpc="http://schemas.microsoft.com/office/word/2010/wordprocessingCanvas" xmlns:cx="http://schemas.microsoft.com/office/drawing/2014/chartex" xmlns:cx1="http://schemas.microsoft.com/office/drawing/2015/9/8/chartex" xmlns:cx2="http://schemas.microsoft.com/office/drawing/2015/10/21/chartex" xmlns:mc="http://schemas.openxmlformats.org/markup-compatibility/2006" xmlns:o="urn:schemas-microsoft-com:office:office" xmlns:r="http://schemas.openxmlformats.org/officeDocument/2006/relationships" xmlns:m="http://schemas.openxmlformats.org/officeDocument/2006/math" xmlns:v="urn:schemas-microsoft-com:vml" xmlns:wp14="http://schemas.microsoft.com/office/word/2010/wordprocessingDrawing" xmlns:wp="http://schemas.openxmlformats.org/drawingml/2006/wordprocessingDrawing" xmlns:w10="urn:schemas-microsoft-com:office:word" xmlns:w="http://schemas.openxmlformats.org/wordprocessingml/2006/main" xmlns:w14="http://schemas.microsoft.com/office/word/2010/wordml" xmlns:w15="http://schemas.microsoft.com/office/word/2012/wordml" xmlns:w16se="http://schemas.microsoft.com/office/word/2015/wordml/symex" xmlns:wpg="http://schemas.microsoft.com/office/word/2010/wordprocessingGroup" xmlns:wpi="http://schemas.microsoft.com/office/word/2010/wordprocessingInk" xmlns:wne="http://schemas.microsoft.com/office/word/2006/wordml" xmlns:wps="http://schemas.microsoft.com/office/word/2010/wordprocessingShape" mc:Ignorable="w14 w15 w16se wp14">
+<w:ftr xmlns:wpc="http://schemas.microsoft.com/office/word/2010/wordprocessingCanvas" xmlns:mc="http://schemas.openxmlformats.org/markup-compatibility/2006" xmlns:o="urn:schemas-microsoft-com:office:office" xmlns:r="http://schemas.openxmlformats.org/officeDocument/2006/relationships" xmlns:m="http://schemas.openxmlformats.org/officeDocument/2006/math" xmlns:v="urn:schemas-microsoft-com:vml" xmlns:wp14="http://schemas.microsoft.com/office/word/2010/wordprocessingDrawing" xmlns:wp="http://schemas.openxmlformats.org/drawingml/2006/wordprocessingDrawing" xmlns:w10="urn:schemas-microsoft-com:office:word" xmlns:w="http://schemas.openxmlformats.org/wordprocessingml/2006/main" xmlns:w14="http://schemas.microsoft.com/office/word/2010/wordml" xmlns:w15="http://schemas.microsoft.com/office/word/2012/wordml" xmlns:wpg="http://schemas.microsoft.com/office/word/2010/wordprocessingGroup" xmlns:wpi="http://schemas.microsoft.com/office/word/2010/wordprocessingInk" xmlns:wne="http://schemas.microsoft.com/office/word/2006/wordml" xmlns:wps="http://schemas.microsoft.com/office/word/2010/wordprocessingShape" mc:Ignorable="w14 w15 wp14">
   <w:p>
     <w:pPr>
       <w:pStyle w:val="Fusszeilealle"/>
@@ -2317,7 +2811,7 @@
 </file>
 
 <file path=word/footnotes.xml><?xml version="1.0" encoding="utf-8"?>
-<w:footnotes xmlns:wpc="http://schemas.microsoft.com/office/word/2010/wordprocessingCanvas" xmlns:cx="http://schemas.microsoft.com/office/drawing/2014/chartex" xmlns:cx1="http://schemas.microsoft.com/office/drawing/2015/9/8/chartex" xmlns:cx2="http://schemas.microsoft.com/office/drawing/2015/10/21/chartex" xmlns:mc="http://schemas.openxmlformats.org/markup-compatibility/2006" xmlns:o="urn:schemas-microsoft-com:office:office" xmlns:r="http://schemas.openxmlformats.org/officeDocument/2006/relationships" xmlns:m="http://schemas.openxmlformats.org/officeDocument/2006/math" xmlns:v="urn:schemas-microsoft-com:vml" xmlns:wp14="http://schemas.microsoft.com/office/word/2010/wordprocessingDrawing" xmlns:wp="http://schemas.openxmlformats.org/drawingml/2006/wordprocessingDrawing" xmlns:w10="urn:schemas-microsoft-com:office:word" xmlns:w="http://schemas.openxmlformats.org/wordprocessingml/2006/main" xmlns:w14="http://schemas.microsoft.com/office/word/2010/wordml" xmlns:w15="http://schemas.microsoft.com/office/word/2012/wordml" xmlns:w16se="http://schemas.microsoft.com/office/word/2015/wordml/symex" xmlns:wpg="http://schemas.microsoft.com/office/word/2010/wordprocessingGroup" xmlns:wpi="http://schemas.microsoft.com/office/word/2010/wordprocessingInk" xmlns:wne="http://schemas.microsoft.com/office/word/2006/wordml" xmlns:wps="http://schemas.microsoft.com/office/word/2010/wordprocessingShape" mc:Ignorable="w14 w15 w16se wp14">
+<w:footnotes xmlns:wpc="http://schemas.microsoft.com/office/word/2010/wordprocessingCanvas" xmlns:mc="http://schemas.openxmlformats.org/markup-compatibility/2006" xmlns:o="urn:schemas-microsoft-com:office:office" xmlns:r="http://schemas.openxmlformats.org/officeDocument/2006/relationships" xmlns:m="http://schemas.openxmlformats.org/officeDocument/2006/math" xmlns:v="urn:schemas-microsoft-com:vml" xmlns:wp14="http://schemas.microsoft.com/office/word/2010/wordprocessingDrawing" xmlns:wp="http://schemas.openxmlformats.org/drawingml/2006/wordprocessingDrawing" xmlns:w10="urn:schemas-microsoft-com:office:word" xmlns:w="http://schemas.openxmlformats.org/wordprocessingml/2006/main" xmlns:w14="http://schemas.microsoft.com/office/word/2010/wordml" xmlns:w15="http://schemas.microsoft.com/office/word/2012/wordml" xmlns:wpg="http://schemas.microsoft.com/office/word/2010/wordprocessingGroup" xmlns:wpi="http://schemas.microsoft.com/office/word/2010/wordprocessingInk" xmlns:wne="http://schemas.microsoft.com/office/word/2006/wordml" xmlns:wps="http://schemas.microsoft.com/office/word/2010/wordprocessingShape" mc:Ignorable="w14 w15 wp14">
   <w:footnote w:type="separator" w:id="-1">
     <w:p>
       <w:pPr>
@@ -2342,7 +2836,7 @@
 </file>
 
 <file path=word/header1.xml><?xml version="1.0" encoding="utf-8"?>
-<w:hdr xmlns:wpc="http://schemas.microsoft.com/office/word/2010/wordprocessingCanvas" xmlns:cx="http://schemas.microsoft.com/office/drawing/2014/chartex" xmlns:cx1="http://schemas.microsoft.com/office/drawing/2015/9/8/chartex" xmlns:cx2="http://schemas.microsoft.com/office/drawing/2015/10/21/chartex" xmlns:mc="http://schemas.openxmlformats.org/markup-compatibility/2006" xmlns:o="urn:schemas-microsoft-com:office:office" xmlns:r="http://schemas.openxmlformats.org/officeDocument/2006/relationships" xmlns:m="http://schemas.openxmlformats.org/officeDocument/2006/math" xmlns:v="urn:schemas-microsoft-com:vml" xmlns:wp14="http://schemas.microsoft.com/office/word/2010/wordprocessingDrawing" xmlns:wp="http://schemas.openxmlformats.org/drawingml/2006/wordprocessingDrawing" xmlns:w10="urn:schemas-microsoft-com:office:word" xmlns:w="http://schemas.openxmlformats.org/wordprocessingml/2006/main" xmlns:w14="http://schemas.microsoft.com/office/word/2010/wordml" xmlns:w15="http://schemas.microsoft.com/office/word/2012/wordml" xmlns:w16se="http://schemas.microsoft.com/office/word/2015/wordml/symex" xmlns:wpg="http://schemas.microsoft.com/office/word/2010/wordprocessingGroup" xmlns:wpi="http://schemas.microsoft.com/office/word/2010/wordprocessingInk" xmlns:wne="http://schemas.microsoft.com/office/word/2006/wordml" xmlns:wps="http://schemas.microsoft.com/office/word/2010/wordprocessingShape" mc:Ignorable="w14 w15 w16se wp14">
+<w:hdr xmlns:wpc="http://schemas.microsoft.com/office/word/2010/wordprocessingCanvas" xmlns:mc="http://schemas.openxmlformats.org/markup-compatibility/2006" xmlns:o="urn:schemas-microsoft-com:office:office" xmlns:r="http://schemas.openxmlformats.org/officeDocument/2006/relationships" xmlns:m="http://schemas.openxmlformats.org/officeDocument/2006/math" xmlns:v="urn:schemas-microsoft-com:vml" xmlns:wp14="http://schemas.microsoft.com/office/word/2010/wordprocessingDrawing" xmlns:wp="http://schemas.openxmlformats.org/drawingml/2006/wordprocessingDrawing" xmlns:w10="urn:schemas-microsoft-com:office:word" xmlns:w="http://schemas.openxmlformats.org/wordprocessingml/2006/main" xmlns:w14="http://schemas.microsoft.com/office/word/2010/wordml" xmlns:w15="http://schemas.microsoft.com/office/word/2012/wordml" xmlns:wpg="http://schemas.microsoft.com/office/word/2010/wordprocessingGroup" xmlns:wpi="http://schemas.microsoft.com/office/word/2010/wordprocessingInk" xmlns:wne="http://schemas.microsoft.com/office/word/2006/wordml" xmlns:wps="http://schemas.microsoft.com/office/word/2010/wordprocessingShape" mc:Ignorable="w14 w15 wp14">
   <w:tbl>
     <w:tblPr>
       <w:tblW w:w="9709" w:type="dxa"/>
@@ -2454,7 +2948,7 @@
 </file>
 
 <file path=word/header2.xml><?xml version="1.0" encoding="utf-8"?>
-<w:hdr xmlns:wpc="http://schemas.microsoft.com/office/word/2010/wordprocessingCanvas" xmlns:cx="http://schemas.microsoft.com/office/drawing/2014/chartex" xmlns:cx1="http://schemas.microsoft.com/office/drawing/2015/9/8/chartex" xmlns:cx2="http://schemas.microsoft.com/office/drawing/2015/10/21/chartex" xmlns:mc="http://schemas.openxmlformats.org/markup-compatibility/2006" xmlns:o="urn:schemas-microsoft-com:office:office" xmlns:r="http://schemas.openxmlformats.org/officeDocument/2006/relationships" xmlns:m="http://schemas.openxmlformats.org/officeDocument/2006/math" xmlns:v="urn:schemas-microsoft-com:vml" xmlns:wp14="http://schemas.microsoft.com/office/word/2010/wordprocessingDrawing" xmlns:wp="http://schemas.openxmlformats.org/drawingml/2006/wordprocessingDrawing" xmlns:w10="urn:schemas-microsoft-com:office:word" xmlns:w="http://schemas.openxmlformats.org/wordprocessingml/2006/main" xmlns:w14="http://schemas.microsoft.com/office/word/2010/wordml" xmlns:w15="http://schemas.microsoft.com/office/word/2012/wordml" xmlns:w16se="http://schemas.microsoft.com/office/word/2015/wordml/symex" xmlns:wpg="http://schemas.microsoft.com/office/word/2010/wordprocessingGroup" xmlns:wpi="http://schemas.microsoft.com/office/word/2010/wordprocessingInk" xmlns:wne="http://schemas.microsoft.com/office/word/2006/wordml" xmlns:wps="http://schemas.microsoft.com/office/word/2010/wordprocessingShape" mc:Ignorable="w14 w15 w16se wp14">
+<w:hdr xmlns:wpc="http://schemas.microsoft.com/office/word/2010/wordprocessingCanvas" xmlns:mc="http://schemas.openxmlformats.org/markup-compatibility/2006" xmlns:o="urn:schemas-microsoft-com:office:office" xmlns:r="http://schemas.openxmlformats.org/officeDocument/2006/relationships" xmlns:m="http://schemas.openxmlformats.org/officeDocument/2006/math" xmlns:v="urn:schemas-microsoft-com:vml" xmlns:wp14="http://schemas.microsoft.com/office/word/2010/wordprocessingDrawing" xmlns:wp="http://schemas.openxmlformats.org/drawingml/2006/wordprocessingDrawing" xmlns:w10="urn:schemas-microsoft-com:office:word" xmlns:w="http://schemas.openxmlformats.org/wordprocessingml/2006/main" xmlns:w14="http://schemas.microsoft.com/office/word/2010/wordml" xmlns:w15="http://schemas.microsoft.com/office/word/2012/wordml" xmlns:wpg="http://schemas.microsoft.com/office/word/2010/wordprocessingGroup" xmlns:wpi="http://schemas.microsoft.com/office/word/2010/wordprocessingInk" xmlns:wne="http://schemas.microsoft.com/office/word/2006/wordml" xmlns:wps="http://schemas.microsoft.com/office/word/2010/wordprocessingShape" mc:Ignorable="w14 w15 wp14">
   <w:p>
     <w:r>
       <w:ptab w:relativeTo="margin" w:alignment="center" w:leader="none"/>
@@ -2514,7 +3008,7 @@
 </file>
 
 <file path=word/numbering.xml><?xml version="1.0" encoding="utf-8"?>
-<w:numbering xmlns:wpc="http://schemas.microsoft.com/office/word/2010/wordprocessingCanvas" xmlns:cx="http://schemas.microsoft.com/office/drawing/2014/chartex" xmlns:cx1="http://schemas.microsoft.com/office/drawing/2015/9/8/chartex" xmlns:cx2="http://schemas.microsoft.com/office/drawing/2015/10/21/chartex" xmlns:mc="http://schemas.openxmlformats.org/markup-compatibility/2006" xmlns:o="urn:schemas-microsoft-com:office:office" xmlns:r="http://schemas.openxmlformats.org/officeDocument/2006/relationships" xmlns:m="http://schemas.openxmlformats.org/officeDocument/2006/math" xmlns:v="urn:schemas-microsoft-com:vml" xmlns:wp14="http://schemas.microsoft.com/office/word/2010/wordprocessingDrawing" xmlns:wp="http://schemas.openxmlformats.org/drawingml/2006/wordprocessingDrawing" xmlns:w10="urn:schemas-microsoft-com:office:word" xmlns:w="http://schemas.openxmlformats.org/wordprocessingml/2006/main" xmlns:w14="http://schemas.microsoft.com/office/word/2010/wordml" xmlns:w15="http://schemas.microsoft.com/office/word/2012/wordml" xmlns:w16se="http://schemas.microsoft.com/office/word/2015/wordml/symex" xmlns:wpg="http://schemas.microsoft.com/office/word/2010/wordprocessingGroup" xmlns:wpi="http://schemas.microsoft.com/office/word/2010/wordprocessingInk" xmlns:wne="http://schemas.microsoft.com/office/word/2006/wordml" xmlns:wps="http://schemas.microsoft.com/office/word/2010/wordprocessingShape" mc:Ignorable="w14 w15 w16se wp14">
+<w:numbering xmlns:wpc="http://schemas.microsoft.com/office/word/2010/wordprocessingCanvas" xmlns:mc="http://schemas.openxmlformats.org/markup-compatibility/2006" xmlns:o="urn:schemas-microsoft-com:office:office" xmlns:r="http://schemas.openxmlformats.org/officeDocument/2006/relationships" xmlns:m="http://schemas.openxmlformats.org/officeDocument/2006/math" xmlns:v="urn:schemas-microsoft-com:vml" xmlns:wp14="http://schemas.microsoft.com/office/word/2010/wordprocessingDrawing" xmlns:wp="http://schemas.openxmlformats.org/drawingml/2006/wordprocessingDrawing" xmlns:w10="urn:schemas-microsoft-com:office:word" xmlns:w="http://schemas.openxmlformats.org/wordprocessingml/2006/main" xmlns:w14="http://schemas.microsoft.com/office/word/2010/wordml" xmlns:w15="http://schemas.microsoft.com/office/word/2012/wordml" xmlns:wpg="http://schemas.microsoft.com/office/word/2010/wordprocessingGroup" xmlns:wpi="http://schemas.microsoft.com/office/word/2010/wordprocessingInk" xmlns:wne="http://schemas.microsoft.com/office/word/2006/wordml" xmlns:wps="http://schemas.microsoft.com/office/word/2010/wordprocessingShape" mc:Ignorable="w14 w15 wp14">
   <w:abstractNum w:abstractNumId="0" w15:restartNumberingAfterBreak="0">
     <w:nsid w:val="03E463AC"/>
     <w:multiLevelType w:val="hybridMultilevel"/>
@@ -5299,7 +5793,7 @@
 </file>
 
 <file path=word/styles.xml><?xml version="1.0" encoding="utf-8"?>
-<w:styles xmlns:mc="http://schemas.openxmlformats.org/markup-compatibility/2006" xmlns:r="http://schemas.openxmlformats.org/officeDocument/2006/relationships" xmlns:w="http://schemas.openxmlformats.org/wordprocessingml/2006/main" xmlns:w14="http://schemas.microsoft.com/office/word/2010/wordml" xmlns:w15="http://schemas.microsoft.com/office/word/2012/wordml" xmlns:w16se="http://schemas.microsoft.com/office/word/2015/wordml/symex" mc:Ignorable="w14 w15 w16se">
+<w:styles xmlns:mc="http://schemas.openxmlformats.org/markup-compatibility/2006" xmlns:r="http://schemas.openxmlformats.org/officeDocument/2006/relationships" xmlns:w="http://schemas.openxmlformats.org/wordprocessingml/2006/main" xmlns:w14="http://schemas.microsoft.com/office/word/2010/wordml" xmlns:w15="http://schemas.microsoft.com/office/word/2012/wordml" mc:Ignorable="w14 w15">
   <w:docDefaults>
     <w:rPrDefault>
       <w:rPr>
@@ -5309,7 +5803,7 @@
     </w:rPrDefault>
     <w:pPrDefault/>
   </w:docDefaults>
-  <w:latentStyles w:defLockedState="0" w:defUIPriority="99" w:defSemiHidden="0" w:defUnhideWhenUsed="0" w:defQFormat="0" w:count="372">
+  <w:latentStyles w:defLockedState="0" w:defUIPriority="99" w:defSemiHidden="0" w:defUnhideWhenUsed="0" w:defQFormat="0" w:count="371">
     <w:lsdException w:name="Normal" w:uiPriority="0" w:qFormat="1"/>
     <w:lsdException w:name="heading 1" w:uiPriority="9" w:qFormat="1"/>
     <w:lsdException w:name="heading 2" w:uiPriority="9" w:qFormat="1"/>
@@ -5415,6 +5909,7 @@
     <w:lsdException w:name="HTML Sample" w:semiHidden="1" w:unhideWhenUsed="1"/>
     <w:lsdException w:name="HTML Typewriter" w:semiHidden="1" w:unhideWhenUsed="1"/>
     <w:lsdException w:name="HTML Variable" w:semiHidden="1" w:unhideWhenUsed="1"/>
+    <w:lsdException w:name="Normal Table" w:semiHidden="1" w:unhideWhenUsed="1"/>
     <w:lsdException w:name="annotation subject" w:semiHidden="1" w:unhideWhenUsed="1"/>
     <w:lsdException w:name="No List" w:semiHidden="1" w:unhideWhenUsed="1"/>
     <w:lsdException w:name="Outline List 1" w:semiHidden="1" w:unhideWhenUsed="1"/>
@@ -5461,8 +5956,10 @@
     <w:lsdException w:name="Table Subtle 2" w:semiHidden="1" w:unhideWhenUsed="1"/>
     <w:lsdException w:name="Table Web 1" w:semiHidden="1" w:unhideWhenUsed="1"/>
     <w:lsdException w:name="Table Web 2" w:semiHidden="1" w:unhideWhenUsed="1"/>
+    <w:lsdException w:name="Table Web 3" w:semiHidden="1" w:unhideWhenUsed="1"/>
     <w:lsdException w:name="Balloon Text" w:semiHidden="1" w:unhideWhenUsed="1"/>
     <w:lsdException w:name="Table Grid" w:uiPriority="59"/>
+    <w:lsdException w:name="Table Theme" w:semiHidden="1" w:unhideWhenUsed="1"/>
     <w:lsdException w:name="Placeholder Text" w:semiHidden="1"/>
     <w:lsdException w:name="No Spacing" w:uiPriority="1" w:qFormat="1"/>
     <w:lsdException w:name="Light Shading" w:uiPriority="60"/>
@@ -5678,7 +6175,6 @@
     <w:lsdException w:name="List Table 5 Dark Accent 6" w:uiPriority="50"/>
     <w:lsdException w:name="List Table 6 Colorful Accent 6" w:uiPriority="51"/>
     <w:lsdException w:name="List Table 7 Colorful Accent 6" w:uiPriority="52"/>
-    <w:lsdException w:name="Mention" w:semiHidden="1" w:unhideWhenUsed="1"/>
   </w:latentStyles>
   <w:style w:type="paragraph" w:default="1" w:styleId="Standard">
     <w:name w:val="Normal"/>
@@ -6978,7 +7474,7 @@
 </file>
 
 <file path=customXml/itemProps1.xml><?xml version="1.0" encoding="utf-8"?>
-<ds:datastoreItem xmlns:ds="http://schemas.openxmlformats.org/officeDocument/2006/customXml" ds:itemID="{741334A0-31E9-445F-B551-FF4627AA57DD}">
+<ds:datastoreItem xmlns:ds="http://schemas.openxmlformats.org/officeDocument/2006/customXml" ds:itemID="{5C70AB94-066B-4B55-84E8-72166E1D8BB3}">
   <ds:schemaRefs>
     <ds:schemaRef ds:uri="http://schemas.openxmlformats.org/officeDocument/2006/bibliography"/>
   </ds:schemaRefs>

</xml_diff>